<commit_message>
Added info to Documentation and Planning/Logistics. Added files to get party started.
</commit_message>
<xml_diff>
--- a/Mindless Documentation.docx
+++ b/Mindless Documentation.docx
@@ -6,6 +6,7 @@
 <manifest:manifest xmlns:manifest="urn:oasis:names:tc:opendocument:xmlns:manifest:1.0" manifest:version="1.2">
   <manifest:file-entry manifest:full-path="/" manifest:version="1.2" manifest:media-type="application/vnd.oasis.opendocument.text"/>
   <manifest:file-entry manifest:full-path="Thumbnails/thumbnail.png" manifest:media-type="image/png"/>
+  <manifest:file-entry manifest:full-path="layout-cache" manifest:media-type="application/binary"/>
   <manifest:file-entry manifest:full-path="content.xml" manifest:media-type="text/xml"/>
   <manifest:file-entry manifest:full-path="settings.xml" manifest:media-type="text/xml"/>
   <manifest:file-entry manifest:full-path="meta.xml" manifest:media-type="text/xml"/>
@@ -38,9 +39,38 @@
       <style:paragraph-properties fo:line-height="150%" fo:text-align="start" style:justify-single-word="false"/>
       <style:text-properties style:font-name="Bitstream Charter" style:text-underline-style="none" fo:font-weight="bold" officeooo:rsid="000da0c5" officeooo:paragraph-rsid="000da0c5" style:font-weight-asian="bold" style:font-weight-complex="bold"/>
     </style:style>
+    <style:style style:name="P3" style:family="paragraph" style:parent-style-name="Standard" style:list-style-name="L1">
+      <style:paragraph-properties fo:line-height="150%" fo:text-align="start" style:justify-single-word="false"/>
+      <style:text-properties style:font-name="Bitstream Charter" style:text-underline-style="none" fo:font-weight="normal" officeooo:rsid="000e77f8" officeooo:paragraph-rsid="000e77f8" style:font-weight-asian="normal" style:font-weight-complex="normal"/>
+    </style:style>
+    <style:style style:name="P4" style:family="paragraph" style:parent-style-name="Standard" style:list-style-name="L1">
+      <style:paragraph-properties fo:line-height="150%" fo:text-align="start" style:justify-single-word="false"/>
+      <style:text-properties style:font-name="Bitstream Charter" style:text-underline-style="none" fo:font-weight="normal" officeooo:rsid="000e77f8" officeooo:paragraph-rsid="000eb63a" style:font-weight-asian="normal" style:font-weight-complex="normal"/>
+    </style:style>
+    <style:style style:name="P5" style:family="paragraph" style:parent-style-name="Standard" style:list-style-name="L1">
+      <style:paragraph-properties fo:line-height="150%" fo:text-align="start" style:justify-single-word="false"/>
+      <style:text-properties officeooo:paragraph-rsid="000e77f8"/>
+    </style:style>
+    <style:style style:name="P6" style:family="paragraph" style:parent-style-name="Standard" style:list-style-name="L1">
+      <style:paragraph-properties fo:line-height="150%" fo:text-align="start" style:justify-single-word="false"/>
+      <style:text-properties officeooo:rsid="000e77f8" officeooo:paragraph-rsid="000e77f8"/>
+    </style:style>
+    <style:style style:name="P7" style:family="paragraph" style:parent-style-name="Standard" style:list-style-name="L1">
+      <style:paragraph-properties fo:line-height="150%" fo:text-align="start" style:justify-single-word="false"/>
+      <style:text-properties officeooo:rsid="000eb63a" officeooo:paragraph-rsid="000eb63a"/>
+    </style:style>
     <style:style style:name="T1" style:family="text">
       <style:text-properties fo:font-weight="normal" style:font-weight-asian="normal" style:font-weight-complex="normal"/>
     </style:style>
+    <style:style style:name="T2" style:family="text">
+      <style:text-properties style:font-name="Bitstream Charter" style:text-underline-style="none" fo:font-weight="normal" style:font-weight-asian="normal" style:font-weight-complex="normal"/>
+    </style:style>
+    <style:style style:name="T3" style:family="text">
+      <style:text-properties style:font-name="Bitstream Charter" style:text-underline-style="none" fo:font-weight="normal" officeooo:rsid="000e77f8" style:font-weight-asian="normal" style:font-weight-complex="normal"/>
+    </style:style>
+    <style:style style:name="T4" style:family="text">
+      <style:text-properties style:text-position="super 58%" style:font-name="Bitstream Charter" style:text-underline-style="none" fo:font-weight="normal" style:font-weight-asian="normal" style:font-weight-complex="normal"/>
+    </style:style>
     <text:list-style style:name="L1">
       <text:list-level-style-bullet text:level="1" text:style-name="Bullet_20_Symbols" text:bullet-char="•">
         <style:list-level-properties text:list-level-position-and-space-mode="label-alignment">
@@ -48,19 +78,19 @@
         </style:list-level-properties>
         <style:text-properties style:font-name="StarSymbol"/>
       </text:list-level-style-bullet>
-      <text:list-level-style-bullet text:level="2" text:style-name="Bullet_20_Symbols" text:bullet-char="•">
+      <text:list-level-style-bullet text:level="2" text:style-name="Bullet_20_Symbols" text:bullet-char="">
         <style:list-level-properties text:list-level-position-and-space-mode="label-alignment">
           <style:list-level-label-alignment text:label-followed-by="listtab" text:list-tab-stop-position="0.75in" fo:text-indent="-0.25in" fo:margin-left="0.75in"/>
         </style:list-level-properties>
         <style:text-properties style:font-name="StarSymbol"/>
       </text:list-level-style-bullet>
-      <text:list-level-style-bullet text:level="3" text:style-name="Bullet_20_Symbols" text:bullet-char="•">
+      <text:list-level-style-bullet text:level="3" text:style-name="Bullet_20_Symbols" text:bullet-char="➢">
         <style:list-level-properties text:list-level-position-and-space-mode="label-alignment">
           <style:list-level-label-alignment text:label-followed-by="listtab" text:list-tab-stop-position="1in" fo:text-indent="-0.25in" fo:margin-left="1in"/>
         </style:list-level-properties>
         <style:text-properties style:font-name="StarSymbol"/>
       </text:list-level-style-bullet>
-      <text:list-level-style-bullet text:level="4" text:style-name="Bullet_20_Symbols" text:bullet-char="•">
+      <text:list-level-style-bullet text:level="4" text:style-name="Bullet_20_Symbols" text:bullet-char="✗">
         <style:list-level-properties text:list-level-position-and-space-mode="label-alignment">
           <style:list-level-label-alignment text:label-followed-by="listtab" text:list-tab-stop-position="1.25in" fo:text-indent="-0.25in" fo:margin-left="1.25in"/>
         </style:list-level-properties>
@@ -105,7 +135,7 @@
     </text:list-style>
   </office:automatic-styles>
   <office:body>
-    <office:text>
+    <office:text text:use-soft-page-breaks="true">
       <text:sequence-decls>
         <text:sequence-decl text:display-outline-level="0" text:name="Illustration"/>
         <text:sequence-decl text:display-outline-level="0" text:name="Table"/>
@@ -114,12 +144,133 @@
       </text:sequence-decls>
       <text:p text:style-name="P1">Mindless Documentation</text:p>
       <text:p text:style-name="P1"/>
-      <text:list xml:id="list1000917904125497861" text:style-name="L1">
+      <text:list xml:id="list4119354247660866504" text:style-name="L1">
+        <text:list-item>
+          <text:p text:style-name="P5">
+            <text:span text:style-name="T3">Main Window</text:span>
+          </text:p>
+          <text:list>
+            <text:list-item>
+              <text:p text:style-name="P7">
+                <text:span text:style-name="T3">D</text:span>
+                <text:span text:style-name="T2">isplay time spent on mindless internet browsing</text:span>
+              </text:p>
+            </text:list-item>
+            <text:list-item>
+              <text:p text:style-name="P7">
+                <text:span text:style-name="T2">Icons: tracker (top left), settings (top right), start/stop button (next to time)</text:span>
+              </text:p>
+            </text:list-item>
+            <text:list-item>
+              <text:p text:style-name="P7">
+                <text:span text:style-name="T2">Date at the bottom (Monday—March 20</text:span>
+                <text:span text:style-name="T4">th</text:span>
+                <text:span text:style-name="T2">, 2017)</text:span>
+              </text:p>
+            </text:list-item>
+          </text:list>
+        </text:list-item>
+        <text:list-item>
+          <text:p text:style-name="P5">
+            <text:span text:style-name="T3">Settings</text:span>
+          </text:p>
+          <text:list>
+            <text:list-item>
+              <text:p text:style-name="P4">Remind me of my mindless internet browsing</text:p>
+            </text:list-item>
+            <text:list-item>
+              <text:p text:style-name="P3">Use Tracker</text:p>
+            </text:list-item>
+            <text:list-item>
+              <text:p text:style-name="P3">Use Hotkey to Start/Stop Timer</text:p>
+            </text:list-item>
+            <text:list-item>
+              <text:p text:style-name="P3">Customize Start and End Times of the Day (for night owls)</text:p>
+            </text:list-item>
+          </text:list>
+        </text:list-item>
+        <text:list-item>
+          <text:p text:style-name="P3">Tracker</text:p>
+          <text:list>
+            <text:list-item>
+              <text:p text:style-name="P3">Similar to the tracker on Github</text:p>
+              <text:list>
+                <text:list-item>
+                  <text:p text:style-name="P5">
+                    <text:span text:style-name="T3">Display up to the last 3 months</text:span>
+                  </text:p>
+                </text:list-item>
+                <text:list-item>
+                  <text:p text:style-name="P6">
+                    <text:span text:style-name="T2">Each "box" on the tracker will give user an idea of how much they mindlessly browsed the internet that day</text:span>
+                  </text:p>
+                  <text:list>
+                    <text:list-item>
+                      <text:p text:style-name="P5">
+                        <text:span text:style-name="T3">The darker the color the more time spent</text:span>
+                      </text:p>
+                    </text:list-item>
+                  </text:list>
+                </text:list-item>
+                <text:list-item>
+                  <text:p text:style-name="P6">
+                    <text:span text:style-name="T2">When user hovers over a box, it displays the date (e.g. Fri Mar 24, 2017) and the time spent.</text:span>
+                  </text:p>
+                  <text:list>
+                    <text:list-item>
+                      <text:p text:style-name="P6">
+                        <text:span text:style-name="T2">To the right will be three icons: one for editing the time, one for resetting the time, and one to delete the time.</text:span>
+                      </text:p>
+                    </text:list-item>
+                  </text:list>
+                </text:list-item>
+              </text:list>
+            </text:list-item>
+            <text:list-item>
+              <text:p text:style-name="P6">
+                <text:span text:style-name="T2">At the bottom, information on how much the user mindlessly browsed the internet over the past 3 months (both cumulatively and individually) will be displayed.</text:span>
+              </text:p>
+              <text:list>
+                <text:list-item>
+                  <text:p text:style-name="P6">
+                    <text:span text:style-name="T2">Example:</text:span>
+                  </text:p>
+                  <text:list>
+                    <text:list-item>
+                      <text:p text:style-name="P6">
+                        <text:span text:style-name="T2">21 hr, 56 mins over the past 3 months</text:span>
+                      </text:p>
+                    </text:list-item>
+                    <text:list-item>
+                      <text:p text:style-name="P6">
+                        <text:span text:style-name="T2">12 hr, 36 min for January</text:span>
+                      </text:p>
+                    </text:list-item>
+                    <text:list-item>
+                      <text:p text:style-name="P6">
+                        <text:span text:style-name="T2">8 hr, 2 mins for February</text:span>
+                      </text:p>
+                    </text:list-item>
+                    <text:list-item>
+                      <text:p text:style-name="P6">
+                        <text:span text:style-name="T2">11 hr, 18 mins for March</text:span>
+                      </text:p>
+                      <text:p text:style-name="P6">
+                        <text:span text:style-name="T2"/>
+                      </text:p>
+                    </text:list-item>
+                  </text:list>
+                </text:list-item>
+              </text:list>
+            </text:list-item>
+          </text:list>
+        </text:list-item>
         <text:list-item>
           <text:p text:style-name="P2">Building Chrome Extensions</text:p>
           <text:list>
             <text:list-item>
               <text:p text:style-name="P2">
+                <text:soft-page-break/>
                 <text:a xlink:type="simple" xlink:href="https://developer.chrome.com/extensions">
                   <text:span text:style-name="T1">https://developer.chrome.com/extensions</text:span>
                 </text:a>
@@ -139,10 +290,10 @@
   <office:meta>
     <meta:creation-date>2009-04-16T11:32:02.64</meta:creation-date>
     <meta:editing-duration>PT35S</meta:editing-duration>
-    <meta:editing-cycles>3</meta:editing-cycles>
+    <meta:editing-cycles>4</meta:editing-cycles>
     <meta:generator>LibreOffice/4.2.8.2$Linux_X86_64 LibreOffice_project/420m0$Build-2</meta:generator>
-    <dc:date>2017-03-03T22:01:59.521495466</dc:date>
-    <meta:document-statistic meta:table-count="0" meta:image-count="0" meta:object-count="0" meta:page-count="1" meta:paragraph-count="3" meta:word-count="8" meta:character-count="90" meta:non-whitespace-character-count="86"/>
+    <dc:date>2017-03-28T21:00:03.910655320</dc:date>
+    <meta:document-statistic meta:table-count="0" meta:image-count="0" meta:object-count="0" meta:page-count="2" meta:paragraph-count="26" meta:word-count="223" meta:character-count="1146" meta:non-whitespace-character-count="973"/>
     <meta:user-defined meta:name="Info 1"/>
     <meta:user-defined meta:name="Info 2"/>
     <meta:user-defined meta:name="Info 3"/>
@@ -164,8 +315,8 @@
       <config:config-item-map-indexed config:name="Views">
         <config:config-item-map-entry>
           <config:config-item config:name="ViewId" config:type="string">view2</config:config-item>
-          <config:config-item config:name="ViewLeft" config:type="long">18530</config:config-item>
-          <config:config-item config:name="ViewTop" config:type="long">4835</config:config-item>
+          <config:config-item config:name="ViewLeft" config:type="long">12568</config:config-item>
+          <config:config-item config:name="ViewTop" config:type="long">4025</config:config-item>
           <config:config-item config:name="VisibleLeft" config:type="long">0</config:config-item>
           <config:config-item config:name="VisibleTop" config:type="long">0</config:config-item>
           <config:config-item config:name="VisibleRight" config:type="long">34978</config:config-item>
@@ -232,7 +383,7 @@
       <config:config-item config:name="ConsiderTextWrapOnObjPos" config:type="boolean">false</config:config-item>
       <config:config-item config:name="CurrentDatabaseCommandType" config:type="int">0</config:config-item>
       <config:config-item config:name="RedlineProtectionKey" config:type="base64Binary"/>
-      <config:config-item config:name="Rsid" config:type="int">893125</config:config-item>
+      <config:config-item config:name="Rsid" config:type="int">964154</config:config-item>
       <config:config-item config:name="PrintProspectRTL" config:type="boolean">false</config:config-item>
       <config:config-item config:name="PrinterSetup" config:type="base64Binary"/>
       <config:config-item config:name="AlignTabStopPosition" config:type="boolean">true</config:config-item>
@@ -314,7 +465,7 @@
       <style:text-properties style:font-name-complex="Tahoma1" style:font-family-complex="Tahoma"/>
     </style:style>
     <style:style style:name="Bullet_20_Symbols" style:display-name="Bullet Symbols" style:family="text">
-      <style:text-properties style:font-name="OpenSymbol" fo:font-family="OpenSymbol" style:font-charset="x-symbol" style:font-name-asian="OpenSymbol" style:font-family-asian="OpenSymbol" style:font-charset-asian="x-symbol" style:font-name-complex="OpenSymbol" style:font-family-complex="OpenSymbol" style:font-charset-complex="x-symbol"/>
+      <style:text-properties style:font-name="OpenSymbol" fo:font-family="OpenSymbol" style:font-charset="x-symbol" fo:font-size="12pt" style:font-name-asian="OpenSymbol" style:font-family-asian="OpenSymbol" style:font-charset-asian="x-symbol" style:font-size-asian="10.5pt" style:font-name-complex="OpenSymbol" style:font-family-complex="OpenSymbol" style:font-charset-complex="x-symbol" style:font-size-complex="12pt"/>
     </style:style>
     <style:style style:name="Internet_20_link" style:display-name="Internet link" style:family="text">
       <style:text-properties fo:color="#000080" fo:language="zxx" fo:country="none" style:text-underline-style="solid" style:text-underline-width="auto" style:text-underline-color="font-color" style:language-asian="zxx" style:country-asian="none" style:language-complex="zxx" style:country-complex="none"/>

</xml_diff>